<commit_message>
Adicionado algumas tabelas no projeto VPP
</commit_message>
<xml_diff>
--- a/Tabelas.docx
+++ b/Tabelas.docx
@@ -1,10 +1,12 @@
 
 <file path=word/document.xml><?xml version="1.0" encoding="utf-8"?>
-<w:document xmlns:wpc="http://schemas.microsoft.com/office/word/2010/wordprocessingCanvas" xmlns:cx="http://schemas.microsoft.com/office/drawing/2014/chartex" xmlns:cx1="http://schemas.microsoft.com/office/drawing/2015/9/8/chartex" xmlns:cx2="http://schemas.microsoft.com/office/drawing/2015/10/21/chartex" xmlns:cx3="http://schemas.microsoft.com/office/drawing/2016/5/9/chartex" xmlns:cx4="http://schemas.microsoft.com/office/drawing/2016/5/10/chartex" xmlns:cx5="http://schemas.microsoft.com/office/drawing/2016/5/11/chartex" xmlns:cx6="http://schemas.microsoft.com/office/drawing/2016/5/12/chartex" xmlns:cx7="http://schemas.microsoft.com/office/drawing/2016/5/13/chartex" xmlns:cx8="http://schemas.microsoft.com/office/drawing/2016/5/14/chartex" xmlns:mc="http://schemas.openxmlformats.org/markup-compatibility/2006" xmlns:aink="http://schemas.microsoft.com/office/drawing/2016/ink" xmlns:am3d="http://schemas.microsoft.com/office/drawing/2017/model3d" xmlns:o="urn:schemas-microsoft-com:office:office" xmlns:oel="http://schemas.microsoft.com/office/2019/extlst" xmlns:r="http://schemas.openxmlformats.org/officeDocument/2006/relationships" xmlns:m="http://schemas.openxmlformats.org/officeDocument/2006/math" xmlns:v="urn:schemas-microsoft-com:vml" xmlns:wp14="http://schemas.microsoft.com/office/word/2010/wordprocessingDrawing" xmlns:wp="http://schemas.openxmlformats.org/drawingml/2006/wordprocessingDrawing" xmlns:w10="urn:schemas-microsoft-com:office:word" xmlns:w="http://schemas.openxmlformats.org/wordprocessingml/2006/main" xmlns:w14="http://schemas.microsoft.com/office/word/2010/wordml" xmlns:w15="http://schemas.microsoft.com/office/word/2012/wordml" xmlns:w16cex="http://schemas.microsoft.com/office/word/2018/wordml/cex" xmlns:w16cid="http://schemas.microsoft.com/office/word/2016/wordml/cid" xmlns:w16="http://schemas.microsoft.com/office/word/2018/wordml" xmlns:w16sdtdh="http://schemas.microsoft.com/office/word/2020/wordml/sdtdatahash" xmlns:w16se="http://schemas.microsoft.com/office/word/2015/wordml/symex" xmlns:wpg="http://schemas.microsoft.com/office/word/2010/wordprocessingGroup" xmlns:wpi="http://schemas.microsoft.com/office/word/2010/wordprocessingInk" xmlns:wne="http://schemas.microsoft.com/office/word/2006/wordml" xmlns:wps="http://schemas.microsoft.com/office/word/2010/wordprocessingShape" mc:Ignorable="w14 w15 w16se w16cid w16 w16cex w16sdtdh wp14">
+<w:document xmlns:o="urn:schemas-microsoft-com:office:office" xmlns:r="http://schemas.openxmlformats.org/officeDocument/2006/relationships" xmlns:v="urn:schemas-microsoft-com:vml" xmlns:w="http://schemas.openxmlformats.org/wordprocessingml/2006/main" xmlns:w10="urn:schemas-microsoft-com:office:word" xmlns:wp="http://schemas.openxmlformats.org/drawingml/2006/wordprocessingDrawing" xmlns:wps="http://schemas.microsoft.com/office/word/2010/wordprocessingShape" xmlns:wpg="http://schemas.microsoft.com/office/word/2010/wordprocessingGroup" xmlns:mc="http://schemas.openxmlformats.org/markup-compatibility/2006" xmlns:wp14="http://schemas.microsoft.com/office/word/2010/wordprocessingDrawing" xmlns:w14="http://schemas.microsoft.com/office/word/2010/wordml" mc:Ignorable="w14 wp14">
   <w:body>
     <w:p>
       <w:pPr>
+        <w:pStyle w:val="Normal"/>
         <w:rPr>
+          <w:b/>
           <w:b/>
           <w:bCs/>
         </w:rPr>
@@ -18,48 +20,34 @@
       </w:r>
     </w:p>
     <w:p>
-      <w:r>
-        <w:t xml:space="preserve">Cliente: </w:t>
-      </w:r>
-      <w:r>
-        <w:t>(</w:t>
+      <w:pPr>
+        <w:pStyle w:val="Normal"/>
+        <w:rPr/>
+      </w:pPr>
+      <w:r>
+        <w:rPr/>
+        <w:t>Cliente: (</w:t>
       </w:r>
       <w:r>
         <w:rPr>
           <w:b/>
           <w:bCs/>
         </w:rPr>
-        <w:t>CPF</w:t>
-      </w:r>
-      <w:r>
-        <w:rPr>
-          <w:b/>
-          <w:bCs/>
-        </w:rPr>
-        <w:t xml:space="preserve">, </w:t>
-      </w:r>
-      <w:r>
-        <w:t>n</w:t>
-      </w:r>
-      <w:r>
-        <w:t>ome,</w:t>
-      </w:r>
-      <w:r>
-        <w:t xml:space="preserve"> sexo,</w:t>
-      </w:r>
-      <w:r>
-        <w:t xml:space="preserve"> endereço, telefone, plano, contrato</w:t>
-      </w:r>
-      <w:r>
-        <w:t>, equipamento)</w:t>
+        <w:t xml:space="preserve">CPF, </w:t>
+      </w:r>
+      <w:r>
+        <w:rPr/>
+        <w:t>nome, sexo, endereço, telefone, plano, contrato, equipamento)</w:t>
       </w:r>
     </w:p>
     <w:p>
-      <w:r>
-        <w:t xml:space="preserve">Planos: </w:t>
-      </w:r>
-      <w:r>
-        <w:t>(</w:t>
+      <w:pPr>
+        <w:pStyle w:val="Normal"/>
+        <w:rPr/>
+      </w:pPr>
+      <w:r>
+        <w:rPr/>
+        <w:t>Plano: (</w:t>
       </w:r>
       <w:r>
         <w:rPr>
@@ -69,30 +57,18 @@
         <w:t>Código</w:t>
       </w:r>
       <w:r>
-        <w:t xml:space="preserve">, </w:t>
-      </w:r>
-      <w:r>
-        <w:t>v</w:t>
-      </w:r>
-      <w:r>
-        <w:t xml:space="preserve">elocidade, </w:t>
-      </w:r>
-      <w:r>
-        <w:t>valor</w:t>
-      </w:r>
-      <w:r>
-        <w:t>, equipamento</w:t>
-      </w:r>
-      <w:r>
-        <w:t>)</w:t>
+        <w:rPr/>
+        <w:t>, velocidade, valor, equipamento)</w:t>
       </w:r>
     </w:p>
     <w:p>
-      <w:r>
-        <w:t xml:space="preserve">Fatura: </w:t>
-      </w:r>
-      <w:r>
-        <w:t>(</w:t>
+      <w:pPr>
+        <w:pStyle w:val="Normal"/>
+        <w:rPr/>
+      </w:pPr>
+      <w:r>
+        <w:rPr/>
+        <w:t>Fatura: (</w:t>
       </w:r>
       <w:r>
         <w:rPr>
@@ -102,18 +78,18 @@
         <w:t>Código</w:t>
       </w:r>
       <w:r>
-        <w:t>, valor, data de vencimento</w:t>
-      </w:r>
-      <w:r>
-        <w:t>, mês referente)</w:t>
+        <w:rPr/>
+        <w:t>, valor, data de vencimento, mês referente)</w:t>
       </w:r>
     </w:p>
     <w:p>
-      <w:r>
-        <w:t>Funcionário:</w:t>
-      </w:r>
-      <w:r>
-        <w:t xml:space="preserve"> (</w:t>
+      <w:pPr>
+        <w:pStyle w:val="Normal"/>
+        <w:rPr/>
+      </w:pPr>
+      <w:r>
+        <w:rPr/>
+        <w:t>Funcionário: (</w:t>
       </w:r>
       <w:r>
         <w:rPr>
@@ -123,21 +99,18 @@
         <w:t>Código</w:t>
       </w:r>
       <w:r>
-        <w:t xml:space="preserve">, </w:t>
-      </w:r>
-      <w:r>
-        <w:t>nome, sexo, endereço, telefone, cargo</w:t>
-      </w:r>
-      <w:r>
-        <w:t>)</w:t>
+        <w:rPr/>
+        <w:t>, nome, sexo, endereço, telefone, cargo)</w:t>
       </w:r>
     </w:p>
     <w:p>
-      <w:r>
-        <w:t>Atendimento:</w:t>
-      </w:r>
-      <w:r>
-        <w:t xml:space="preserve"> (</w:t>
+      <w:pPr>
+        <w:pStyle w:val="Normal"/>
+        <w:rPr/>
+      </w:pPr>
+      <w:r>
+        <w:rPr/>
+        <w:t>Atendimento: (</w:t>
       </w:r>
       <w:r>
         <w:rPr>
@@ -147,27 +120,18 @@
         <w:t>Código</w:t>
       </w:r>
       <w:r>
-        <w:t xml:space="preserve">, </w:t>
-      </w:r>
-      <w:r>
-        <w:t>contrato</w:t>
-      </w:r>
-      <w:r>
-        <w:t>, funcionário, data</w:t>
-      </w:r>
-      <w:r>
-        <w:t>, observação)</w:t>
+        <w:rPr/>
+        <w:t>, contrato, funcionário, data, observação)</w:t>
       </w:r>
     </w:p>
     <w:p>
-      <w:r>
-        <w:t>Equipamento</w:t>
-      </w:r>
-      <w:r>
-        <w:t>:</w:t>
-      </w:r>
-      <w:r>
-        <w:t xml:space="preserve"> (</w:t>
+      <w:pPr>
+        <w:pStyle w:val="Normal"/>
+        <w:rPr/>
+      </w:pPr>
+      <w:r>
+        <w:rPr/>
+        <w:t>Equipamento: (</w:t>
       </w:r>
       <w:r>
         <w:rPr>
@@ -177,24 +141,18 @@
         <w:t>Código</w:t>
       </w:r>
       <w:r>
-        <w:t>, nome, quantidade</w:t>
-      </w:r>
-      <w:r>
-        <w:t>, valor de aquisição, data aquisição</w:t>
-      </w:r>
-      <w:r>
-        <w:t>)</w:t>
+        <w:rPr/>
+        <w:t>, nome, quantidade, valor de aquisição, data aquisição)</w:t>
       </w:r>
     </w:p>
     <w:p>
-      <w:r>
-        <w:t>Contrato</w:t>
-      </w:r>
-      <w:r>
-        <w:t xml:space="preserve">: </w:t>
-      </w:r>
-      <w:r>
-        <w:t>(</w:t>
+      <w:pPr>
+        <w:pStyle w:val="Normal"/>
+        <w:rPr/>
+      </w:pPr>
+      <w:r>
+        <w:rPr/>
+        <w:t>Contrato: (</w:t>
       </w:r>
       <w:r>
         <w:rPr>
@@ -204,45 +162,43 @@
         <w:t>Código</w:t>
       </w:r>
       <w:r>
-        <w:t xml:space="preserve">, cliente, plano, data </w:t>
-      </w:r>
-      <w:r>
-        <w:t>início, data final</w:t>
-      </w:r>
-      <w:r>
-        <w:t>)</w:t>
+        <w:rPr/>
+        <w:t>, cliente, plano, data início, data final)</w:t>
       </w:r>
     </w:p>
     <w:p>
-      <w:r>
-        <w:t>Endereço:</w:t>
-      </w:r>
-      <w:r>
-        <w:t xml:space="preserve"> (Código, cliente, </w:t>
-      </w:r>
-      <w:r>
-        <w:t xml:space="preserve">UF, CEP, Bairro, rua, número, </w:t>
-      </w:r>
-      <w:r>
-        <w:t>complemento)</w:t>
+      <w:pPr>
+        <w:pStyle w:val="Normal"/>
+        <w:widowControl/>
+        <w:bidi w:val="0"/>
+        <w:spacing w:lineRule="auto" w:line="259" w:before="0" w:after="160"/>
+        <w:jc w:val="left"/>
+        <w:rPr/>
+      </w:pPr>
+      <w:r>
+        <w:rPr/>
+        <w:t>Endereço: (Código, cliente, UF, CEP, Bairro, rua, número, complemento)</w:t>
       </w:r>
     </w:p>
     <w:sectPr>
-      <w:pgSz w:w="12240" w:h="15840" w:code="1"/>
-      <w:pgMar w:top="1417" w:right="1701" w:bottom="1417" w:left="1701" w:header="708" w:footer="708" w:gutter="0"/>
-      <w:cols w:space="708"/>
-      <w:docGrid w:linePitch="360"/>
+      <w:type w:val="nextPage"/>
+      <w:pgSz w:w="12240" w:h="15840"/>
+      <w:pgMar w:left="1701" w:right="1701" w:header="0" w:top="1417" w:footer="0" w:bottom="1417" w:gutter="0"/>
+      <w:pgNumType w:fmt="decimal"/>
+      <w:formProt w:val="false"/>
+      <w:textDirection w:val="lrTb"/>
+      <w:docGrid w:type="default" w:linePitch="360" w:charSpace="4096"/>
     </w:sectPr>
   </w:body>
 </w:document>
 </file>
 
 <file path=word/styles.xml><?xml version="1.0" encoding="utf-8"?>
-<w:styles xmlns:mc="http://schemas.openxmlformats.org/markup-compatibility/2006" xmlns:r="http://schemas.openxmlformats.org/officeDocument/2006/relationships" xmlns:w="http://schemas.openxmlformats.org/wordprocessingml/2006/main" xmlns:w14="http://schemas.microsoft.com/office/word/2010/wordml" xmlns:w15="http://schemas.microsoft.com/office/word/2012/wordml" xmlns:w16cex="http://schemas.microsoft.com/office/word/2018/wordml/cex" xmlns:w16cid="http://schemas.microsoft.com/office/word/2016/wordml/cid" xmlns:w16="http://schemas.microsoft.com/office/word/2018/wordml" xmlns:w16sdtdh="http://schemas.microsoft.com/office/word/2020/wordml/sdtdatahash" xmlns:w16se="http://schemas.microsoft.com/office/word/2015/wordml/symex" mc:Ignorable="w14 w15 w16se w16cid w16 w16cex w16sdtdh">
+<w:styles xmlns:w="http://schemas.openxmlformats.org/wordprocessingml/2006/main" xmlns:w14="http://schemas.microsoft.com/office/word/2010/wordml" xmlns:mc="http://schemas.openxmlformats.org/markup-compatibility/2006" mc:Ignorable="w14">
   <w:docDefaults>
     <w:rPrDefault>
       <w:rPr>
-        <w:rFonts w:asciiTheme="minorHAnsi" w:eastAsiaTheme="minorHAnsi" w:hAnsiTheme="minorHAnsi" w:cstheme="minorBidi"/>
+        <w:rFonts w:ascii="Calibri" w:hAnsi="Calibri" w:eastAsia="Calibri" w:cs="" w:asciiTheme="minorHAnsi" w:cstheme="minorBidi" w:eastAsiaTheme="minorHAnsi" w:hAnsiTheme="minorHAnsi"/>
         <w:sz w:val="22"/>
         <w:szCs w:val="22"/>
         <w:lang w:val="pt-BR" w:eastAsia="en-US" w:bidi="ar-SA"/>
@@ -250,21 +206,21 @@
     </w:rPrDefault>
     <w:pPrDefault>
       <w:pPr>
-        <w:spacing w:after="160" w:line="259" w:lineRule="auto"/>
+        <w:suppressAutoHyphens w:val="true"/>
       </w:pPr>
     </w:pPrDefault>
   </w:docDefaults>
   <w:latentStyles w:defLockedState="0" w:defUIPriority="99" w:defSemiHidden="0" w:defUnhideWhenUsed="0" w:defQFormat="0" w:count="376">
     <w:lsdException w:name="Normal" w:uiPriority="0" w:qFormat="1"/>
     <w:lsdException w:name="heading 1" w:uiPriority="9" w:qFormat="1"/>
-    <w:lsdException w:name="heading 2" w:semiHidden="1" w:uiPriority="9" w:unhideWhenUsed="1" w:qFormat="1"/>
-    <w:lsdException w:name="heading 3" w:semiHidden="1" w:uiPriority="9" w:unhideWhenUsed="1" w:qFormat="1"/>
-    <w:lsdException w:name="heading 4" w:semiHidden="1" w:uiPriority="9" w:unhideWhenUsed="1" w:qFormat="1"/>
-    <w:lsdException w:name="heading 5" w:semiHidden="1" w:uiPriority="9" w:unhideWhenUsed="1" w:qFormat="1"/>
-    <w:lsdException w:name="heading 6" w:semiHidden="1" w:uiPriority="9" w:unhideWhenUsed="1" w:qFormat="1"/>
-    <w:lsdException w:name="heading 7" w:semiHidden="1" w:uiPriority="9" w:unhideWhenUsed="1" w:qFormat="1"/>
-    <w:lsdException w:name="heading 8" w:semiHidden="1" w:uiPriority="9" w:unhideWhenUsed="1" w:qFormat="1"/>
-    <w:lsdException w:name="heading 9" w:semiHidden="1" w:uiPriority="9" w:unhideWhenUsed="1" w:qFormat="1"/>
+    <w:lsdException w:name="heading 2" w:uiPriority="9" w:semiHidden="1" w:unhideWhenUsed="1" w:qFormat="1"/>
+    <w:lsdException w:name="heading 3" w:uiPriority="9" w:semiHidden="1" w:unhideWhenUsed="1" w:qFormat="1"/>
+    <w:lsdException w:name="heading 4" w:uiPriority="9" w:semiHidden="1" w:unhideWhenUsed="1" w:qFormat="1"/>
+    <w:lsdException w:name="heading 5" w:uiPriority="9" w:semiHidden="1" w:unhideWhenUsed="1" w:qFormat="1"/>
+    <w:lsdException w:name="heading 6" w:uiPriority="9" w:semiHidden="1" w:unhideWhenUsed="1" w:qFormat="1"/>
+    <w:lsdException w:name="heading 7" w:uiPriority="9" w:semiHidden="1" w:unhideWhenUsed="1" w:qFormat="1"/>
+    <w:lsdException w:name="heading 8" w:uiPriority="9" w:semiHidden="1" w:unhideWhenUsed="1" w:qFormat="1"/>
+    <w:lsdException w:name="heading 9" w:uiPriority="9" w:semiHidden="1" w:unhideWhenUsed="1" w:qFormat="1"/>
     <w:lsdException w:name="index 1" w:semiHidden="1" w:unhideWhenUsed="1"/>
     <w:lsdException w:name="index 2" w:semiHidden="1" w:unhideWhenUsed="1"/>
     <w:lsdException w:name="index 3" w:semiHidden="1" w:unhideWhenUsed="1"/>
@@ -274,22 +230,22 @@
     <w:lsdException w:name="index 7" w:semiHidden="1" w:unhideWhenUsed="1"/>
     <w:lsdException w:name="index 8" w:semiHidden="1" w:unhideWhenUsed="1"/>
     <w:lsdException w:name="index 9" w:semiHidden="1" w:unhideWhenUsed="1"/>
-    <w:lsdException w:name="toc 1" w:semiHidden="1" w:uiPriority="39" w:unhideWhenUsed="1"/>
-    <w:lsdException w:name="toc 2" w:semiHidden="1" w:uiPriority="39" w:unhideWhenUsed="1"/>
-    <w:lsdException w:name="toc 3" w:semiHidden="1" w:uiPriority="39" w:unhideWhenUsed="1"/>
-    <w:lsdException w:name="toc 4" w:semiHidden="1" w:uiPriority="39" w:unhideWhenUsed="1"/>
-    <w:lsdException w:name="toc 5" w:semiHidden="1" w:uiPriority="39" w:unhideWhenUsed="1"/>
-    <w:lsdException w:name="toc 6" w:semiHidden="1" w:uiPriority="39" w:unhideWhenUsed="1"/>
-    <w:lsdException w:name="toc 7" w:semiHidden="1" w:uiPriority="39" w:unhideWhenUsed="1"/>
-    <w:lsdException w:name="toc 8" w:semiHidden="1" w:uiPriority="39" w:unhideWhenUsed="1"/>
-    <w:lsdException w:name="toc 9" w:semiHidden="1" w:uiPriority="39" w:unhideWhenUsed="1"/>
+    <w:lsdException w:name="toc 1" w:uiPriority="39" w:semiHidden="1" w:unhideWhenUsed="1"/>
+    <w:lsdException w:name="toc 2" w:uiPriority="39" w:semiHidden="1" w:unhideWhenUsed="1"/>
+    <w:lsdException w:name="toc 3" w:uiPriority="39" w:semiHidden="1" w:unhideWhenUsed="1"/>
+    <w:lsdException w:name="toc 4" w:uiPriority="39" w:semiHidden="1" w:unhideWhenUsed="1"/>
+    <w:lsdException w:name="toc 5" w:uiPriority="39" w:semiHidden="1" w:unhideWhenUsed="1"/>
+    <w:lsdException w:name="toc 6" w:uiPriority="39" w:semiHidden="1" w:unhideWhenUsed="1"/>
+    <w:lsdException w:name="toc 7" w:uiPriority="39" w:semiHidden="1" w:unhideWhenUsed="1"/>
+    <w:lsdException w:name="toc 8" w:uiPriority="39" w:semiHidden="1" w:unhideWhenUsed="1"/>
+    <w:lsdException w:name="toc 9" w:uiPriority="39" w:semiHidden="1" w:unhideWhenUsed="1"/>
     <w:lsdException w:name="Normal Indent" w:semiHidden="1" w:unhideWhenUsed="1"/>
     <w:lsdException w:name="footnote text" w:semiHidden="1" w:unhideWhenUsed="1"/>
     <w:lsdException w:name="annotation text" w:semiHidden="1" w:unhideWhenUsed="1"/>
     <w:lsdException w:name="header" w:semiHidden="1" w:unhideWhenUsed="1"/>
     <w:lsdException w:name="footer" w:semiHidden="1" w:unhideWhenUsed="1"/>
     <w:lsdException w:name="index heading" w:semiHidden="1" w:unhideWhenUsed="1"/>
-    <w:lsdException w:name="caption" w:semiHidden="1" w:uiPriority="35" w:unhideWhenUsed="1" w:qFormat="1"/>
+    <w:lsdException w:name="caption" w:uiPriority="35" w:semiHidden="1" w:unhideWhenUsed="1" w:qFormat="1"/>
     <w:lsdException w:name="table of figures" w:semiHidden="1" w:unhideWhenUsed="1"/>
     <w:lsdException w:name="envelope address" w:semiHidden="1" w:unhideWhenUsed="1"/>
     <w:lsdException w:name="envelope return" w:semiHidden="1" w:unhideWhenUsed="1"/>
@@ -320,7 +276,7 @@
     <w:lsdException w:name="Title" w:uiPriority="10" w:qFormat="1"/>
     <w:lsdException w:name="Closing" w:semiHidden="1" w:unhideWhenUsed="1"/>
     <w:lsdException w:name="Signature" w:semiHidden="1" w:unhideWhenUsed="1"/>
-    <w:lsdException w:name="Default Paragraph Font" w:semiHidden="1" w:uiPriority="1" w:unhideWhenUsed="1"/>
+    <w:lsdException w:name="Default Paragraph Font" w:uiPriority="1" w:semiHidden="1" w:unhideWhenUsed="1"/>
     <w:lsdException w:name="Body Text" w:semiHidden="1" w:unhideWhenUsed="1"/>
     <w:lsdException w:name="Body Text Indent" w:semiHidden="1" w:unhideWhenUsed="1"/>
     <w:lsdException w:name="List Continue" w:semiHidden="1" w:unhideWhenUsed="1"/>
@@ -520,8 +476,8 @@
     <w:lsdException w:name="Subtle Reference" w:uiPriority="31" w:qFormat="1"/>
     <w:lsdException w:name="Intense Reference" w:uiPriority="32" w:qFormat="1"/>
     <w:lsdException w:name="Book Title" w:uiPriority="33" w:qFormat="1"/>
-    <w:lsdException w:name="Bibliography" w:semiHidden="1" w:uiPriority="37" w:unhideWhenUsed="1"/>
-    <w:lsdException w:name="TOC Heading" w:semiHidden="1" w:uiPriority="39" w:unhideWhenUsed="1" w:qFormat="1"/>
+    <w:lsdException w:name="Bibliography" w:uiPriority="37" w:semiHidden="1" w:unhideWhenUsed="1"/>
+    <w:lsdException w:name="TOC Heading" w:uiPriority="39" w:semiHidden="1" w:unhideWhenUsed="1" w:qFormat="1"/>
     <w:lsdException w:name="Plain Table 1" w:uiPriority="41"/>
     <w:lsdException w:name="Plain Table 2" w:uiPriority="42"/>
     <w:lsdException w:name="Plain Table 3" w:uiPriority="43"/>
@@ -632,15 +588,96 @@
     <w:lsdException w:name="Unresolved Mention" w:semiHidden="1" w:unhideWhenUsed="1"/>
     <w:lsdException w:name="Smart Link" w:semiHidden="1" w:unhideWhenUsed="1"/>
   </w:latentStyles>
-  <w:style w:type="paragraph" w:default="1" w:styleId="Normal">
+  <w:style w:type="paragraph" w:styleId="Normal" w:default="1">
     <w:name w:val="Normal"/>
     <w:qFormat/>
+    <w:pPr>
+      <w:widowControl/>
+      <w:bidi w:val="0"/>
+      <w:spacing w:lineRule="auto" w:line="259" w:before="0" w:after="160"/>
+      <w:jc w:val="left"/>
+    </w:pPr>
+    <w:rPr>
+      <w:rFonts w:ascii="Calibri" w:hAnsi="Calibri" w:eastAsia="Calibri" w:cs="" w:asciiTheme="minorHAnsi" w:cstheme="minorBidi" w:eastAsiaTheme="minorHAnsi" w:hAnsiTheme="minorHAnsi"/>
+      <w:color w:val="auto"/>
+      <w:kern w:val="0"/>
+      <w:sz w:val="22"/>
+      <w:szCs w:val="22"/>
+      <w:lang w:val="pt-BR" w:eastAsia="en-US" w:bidi="ar-SA"/>
+    </w:rPr>
   </w:style>
-  <w:style w:type="character" w:default="1" w:styleId="Fontepargpadro">
+  <w:style w:type="character" w:styleId="DefaultParagraphFont" w:default="1">
     <w:name w:val="Default Paragraph Font"/>
     <w:uiPriority w:val="1"/>
     <w:semiHidden/>
     <w:unhideWhenUsed/>
+    <w:qFormat/>
+    <w:rPr/>
+  </w:style>
+  <w:style w:type="paragraph" w:styleId="Ttulo">
+    <w:name w:val="Título"/>
+    <w:basedOn w:val="Normal"/>
+    <w:next w:val="Corpodotexto"/>
+    <w:qFormat/>
+    <w:pPr>
+      <w:keepNext w:val="true"/>
+      <w:spacing w:before="240" w:after="120"/>
+    </w:pPr>
+    <w:rPr>
+      <w:rFonts w:ascii="Liberation Sans" w:hAnsi="Liberation Sans" w:eastAsia="Microsoft YaHei" w:cs="Lucida Sans"/>
+      <w:sz w:val="28"/>
+      <w:szCs w:val="28"/>
+    </w:rPr>
+  </w:style>
+  <w:style w:type="paragraph" w:styleId="Corpodotexto">
+    <w:name w:val="Body Text"/>
+    <w:basedOn w:val="Normal"/>
+    <w:pPr>
+      <w:spacing w:lineRule="auto" w:line="276" w:before="0" w:after="140"/>
+    </w:pPr>
+    <w:rPr/>
+  </w:style>
+  <w:style w:type="paragraph" w:styleId="Lista">
+    <w:name w:val="List"/>
+    <w:basedOn w:val="Corpodotexto"/>
+    <w:pPr/>
+    <w:rPr>
+      <w:rFonts w:cs="Lucida Sans"/>
+    </w:rPr>
+  </w:style>
+  <w:style w:type="paragraph" w:styleId="Legenda">
+    <w:name w:val="Caption"/>
+    <w:basedOn w:val="Normal"/>
+    <w:qFormat/>
+    <w:pPr>
+      <w:suppressLineNumbers/>
+      <w:spacing w:before="120" w:after="120"/>
+    </w:pPr>
+    <w:rPr>
+      <w:rFonts w:cs="Lucida Sans"/>
+      <w:i/>
+      <w:iCs/>
+      <w:sz w:val="24"/>
+      <w:szCs w:val="24"/>
+    </w:rPr>
+  </w:style>
+  <w:style w:type="paragraph" w:styleId="Ndice">
+    <w:name w:val="Índice"/>
+    <w:basedOn w:val="Normal"/>
+    <w:qFormat/>
+    <w:pPr>
+      <w:suppressLineNumbers/>
+    </w:pPr>
+    <w:rPr>
+      <w:rFonts w:cs="Lucida Sans"/>
+    </w:rPr>
+  </w:style>
+  <w:style w:type="numbering" w:styleId="NoList" w:default="1">
+    <w:name w:val="No List"/>
+    <w:uiPriority w:val="99"/>
+    <w:semiHidden/>
+    <w:unhideWhenUsed/>
+    <w:qFormat/>
   </w:style>
   <w:style w:type="table" w:default="1" w:styleId="Tabelanormal">
     <w:name w:val="Normal Table"/>
@@ -648,7 +685,6 @@
     <w:semiHidden/>
     <w:unhideWhenUsed/>
     <w:tblPr>
-      <w:tblInd w:w="0" w:type="dxa"/>
       <w:tblCellMar>
         <w:top w:w="0" w:type="dxa"/>
         <w:left w:w="108" w:type="dxa"/>
@@ -656,12 +692,6 @@
         <w:right w:w="108" w:type="dxa"/>
       </w:tblCellMar>
     </w:tblPr>
-  </w:style>
-  <w:style w:type="numbering" w:default="1" w:styleId="Semlista">
-    <w:name w:val="No List"/>
-    <w:uiPriority w:val="99"/>
-    <w:semiHidden/>
-    <w:unhideWhenUsed/>
   </w:style>
 </w:styles>
 </file>

</xml_diff>

<commit_message>
MUDANÇAS NO insideprovider.vpp - tabela endereço: UF de numeric para char - tabela endereço: CEP not null - Relacionamento entre tabelas endereço e usuário (revisar) - Criação da tabela contrato, fatura e atendimento - Mudança nas relações de funcionário e cliente com usuário - Organização do layout
- Organização das Tabelas.docx
</commit_message>
<xml_diff>
--- a/Tabelas.docx
+++ b/Tabelas.docx
@@ -1,204 +1,618 @@
 
 <file path=word/document.xml><?xml version="1.0" encoding="utf-8"?>
-<w:document xmlns:o="urn:schemas-microsoft-com:office:office" xmlns:r="http://schemas.openxmlformats.org/officeDocument/2006/relationships" xmlns:v="urn:schemas-microsoft-com:vml" xmlns:w="http://schemas.openxmlformats.org/wordprocessingml/2006/main" xmlns:w10="urn:schemas-microsoft-com:office:word" xmlns:wp="http://schemas.openxmlformats.org/drawingml/2006/wordprocessingDrawing" xmlns:wps="http://schemas.microsoft.com/office/word/2010/wordprocessingShape" xmlns:wpg="http://schemas.microsoft.com/office/word/2010/wordprocessingGroup" xmlns:mc="http://schemas.openxmlformats.org/markup-compatibility/2006" xmlns:wp14="http://schemas.microsoft.com/office/word/2010/wordprocessingDrawing" xmlns:w14="http://schemas.microsoft.com/office/word/2010/wordml" mc:Ignorable="w14 wp14">
+<w:document xmlns:wpc="http://schemas.microsoft.com/office/word/2010/wordprocessingCanvas" xmlns:cx="http://schemas.microsoft.com/office/drawing/2014/chartex" xmlns:cx1="http://schemas.microsoft.com/office/drawing/2015/9/8/chartex" xmlns:cx2="http://schemas.microsoft.com/office/drawing/2015/10/21/chartex" xmlns:cx3="http://schemas.microsoft.com/office/drawing/2016/5/9/chartex" xmlns:cx4="http://schemas.microsoft.com/office/drawing/2016/5/10/chartex" xmlns:cx5="http://schemas.microsoft.com/office/drawing/2016/5/11/chartex" xmlns:cx6="http://schemas.microsoft.com/office/drawing/2016/5/12/chartex" xmlns:cx7="http://schemas.microsoft.com/office/drawing/2016/5/13/chartex" xmlns:cx8="http://schemas.microsoft.com/office/drawing/2016/5/14/chartex" xmlns:mc="http://schemas.openxmlformats.org/markup-compatibility/2006" xmlns:aink="http://schemas.microsoft.com/office/drawing/2016/ink" xmlns:am3d="http://schemas.microsoft.com/office/drawing/2017/model3d" xmlns:o="urn:schemas-microsoft-com:office:office" xmlns:oel="http://schemas.microsoft.com/office/2019/extlst" xmlns:r="http://schemas.openxmlformats.org/officeDocument/2006/relationships" xmlns:m="http://schemas.openxmlformats.org/officeDocument/2006/math" xmlns:v="urn:schemas-microsoft-com:vml" xmlns:wp14="http://schemas.microsoft.com/office/word/2010/wordprocessingDrawing" xmlns:wp="http://schemas.openxmlformats.org/drawingml/2006/wordprocessingDrawing" xmlns:w10="urn:schemas-microsoft-com:office:word" xmlns:w="http://schemas.openxmlformats.org/wordprocessingml/2006/main" xmlns:w14="http://schemas.microsoft.com/office/word/2010/wordml" xmlns:w15="http://schemas.microsoft.com/office/word/2012/wordml" xmlns:w16cex="http://schemas.microsoft.com/office/word/2018/wordml/cex" xmlns:w16cid="http://schemas.microsoft.com/office/word/2016/wordml/cid" xmlns:w16="http://schemas.microsoft.com/office/word/2018/wordml" xmlns:w16sdtdh="http://schemas.microsoft.com/office/word/2020/wordml/sdtdatahash" xmlns:w16se="http://schemas.microsoft.com/office/word/2015/wordml/symex" xmlns:wpg="http://schemas.microsoft.com/office/word/2010/wordprocessingGroup" xmlns:wpi="http://schemas.microsoft.com/office/word/2010/wordprocessingInk" xmlns:wne="http://schemas.microsoft.com/office/word/2006/wordml" xmlns:wps="http://schemas.microsoft.com/office/word/2010/wordprocessingShape" mc:Ignorable="w14 w15 w16se w16cid w16 w16cex w16sdtdh wp14">
   <w:body>
     <w:p>
       <w:pPr>
-        <w:pStyle w:val="Normal"/>
-        <w:rPr>
-          <w:b/>
+        <w:spacing w:line="360" w:lineRule="auto"/>
+        <w:rPr>
+          <w:rFonts w:ascii="Arial" w:hAnsi="Arial" w:cs="Arial"/>
           <w:b/>
           <w:bCs/>
-        </w:rPr>
-      </w:pPr>
-      <w:r>
-        <w:rPr>
+          <w:sz w:val="24"/>
+          <w:szCs w:val="24"/>
+        </w:rPr>
+      </w:pPr>
+      <w:r>
+        <w:rPr>
+          <w:rFonts w:ascii="Arial" w:hAnsi="Arial" w:cs="Arial"/>
           <w:b/>
           <w:bCs/>
+          <w:sz w:val="24"/>
+          <w:szCs w:val="24"/>
         </w:rPr>
         <w:t>Tabelas</w:t>
       </w:r>
     </w:p>
     <w:p>
       <w:pPr>
-        <w:pStyle w:val="Normal"/>
-        <w:rPr/>
-      </w:pPr>
-      <w:r>
-        <w:rPr/>
-        <w:t>Cliente: (</w:t>
-      </w:r>
-      <w:r>
-        <w:rPr>
+        <w:pStyle w:val="PargrafodaLista"/>
+        <w:numPr>
+          <w:ilvl w:val="0"/>
+          <w:numId w:val="1"/>
+        </w:numPr>
+        <w:spacing w:line="360" w:lineRule="auto"/>
+        <w:rPr>
+          <w:rFonts w:ascii="Arial" w:hAnsi="Arial" w:cs="Arial"/>
+          <w:sz w:val="24"/>
+          <w:szCs w:val="24"/>
+        </w:rPr>
+      </w:pPr>
+      <w:r>
+        <w:rPr>
+          <w:rFonts w:ascii="Arial" w:hAnsi="Arial" w:cs="Arial"/>
+          <w:sz w:val="24"/>
+          <w:szCs w:val="24"/>
+        </w:rPr>
+        <w:t>Usuário</w:t>
+      </w:r>
+      <w:r>
+        <w:rPr>
+          <w:rFonts w:ascii="Arial" w:hAnsi="Arial" w:cs="Arial"/>
+          <w:sz w:val="24"/>
+          <w:szCs w:val="24"/>
+        </w:rPr>
+        <w:t xml:space="preserve"> (</w:t>
+      </w:r>
+      <w:r>
+        <w:rPr>
+          <w:rFonts w:ascii="Arial" w:hAnsi="Arial" w:cs="Arial"/>
           <w:b/>
           <w:bCs/>
-        </w:rPr>
-        <w:t xml:space="preserve">CPF, </w:t>
-      </w:r>
-      <w:r>
-        <w:rPr/>
-        <w:t>nome, sexo, endereço, telefone, plano, contrato, equipamento)</w:t>
+          <w:sz w:val="24"/>
+          <w:szCs w:val="24"/>
+        </w:rPr>
+        <w:t>CPF</w:t>
+      </w:r>
+      <w:r>
+        <w:rPr>
+          <w:rFonts w:ascii="Arial" w:hAnsi="Arial" w:cs="Arial"/>
+          <w:sz w:val="24"/>
+          <w:szCs w:val="24"/>
+        </w:rPr>
+        <w:t>, nome, sexo, endereço, telefone, e-mail</w:t>
+      </w:r>
+      <w:r>
+        <w:rPr>
+          <w:rFonts w:ascii="Arial" w:hAnsi="Arial" w:cs="Arial"/>
+          <w:sz w:val="24"/>
+          <w:szCs w:val="24"/>
+        </w:rPr>
+        <w:t>)</w:t>
       </w:r>
     </w:p>
     <w:p>
       <w:pPr>
-        <w:pStyle w:val="Normal"/>
-        <w:rPr/>
-      </w:pPr>
-      <w:r>
-        <w:rPr/>
-        <w:t>Plano: (</w:t>
-      </w:r>
-      <w:r>
-        <w:rPr>
+        <w:pStyle w:val="PargrafodaLista"/>
+        <w:numPr>
+          <w:ilvl w:val="0"/>
+          <w:numId w:val="1"/>
+        </w:numPr>
+        <w:spacing w:line="360" w:lineRule="auto"/>
+        <w:rPr>
+          <w:rFonts w:ascii="Arial" w:hAnsi="Arial" w:cs="Arial"/>
+          <w:sz w:val="24"/>
+          <w:szCs w:val="24"/>
+        </w:rPr>
+      </w:pPr>
+      <w:r>
+        <w:rPr>
+          <w:rFonts w:ascii="Arial" w:hAnsi="Arial" w:cs="Arial"/>
+          <w:sz w:val="24"/>
+          <w:szCs w:val="24"/>
+        </w:rPr>
+        <w:t>Cliente: (</w:t>
+      </w:r>
+      <w:r>
+        <w:rPr>
+          <w:rFonts w:ascii="Arial" w:hAnsi="Arial" w:cs="Arial"/>
+          <w:sz w:val="24"/>
+          <w:szCs w:val="24"/>
+        </w:rPr>
+        <w:t>Usuário</w:t>
+      </w:r>
+      <w:r>
+        <w:rPr>
+          <w:rFonts w:ascii="Arial" w:hAnsi="Arial" w:cs="Arial"/>
+          <w:sz w:val="24"/>
+          <w:szCs w:val="24"/>
+        </w:rPr>
+        <w:t>)</w:t>
+      </w:r>
+    </w:p>
+    <w:p>
+      <w:pPr>
+        <w:pStyle w:val="PargrafodaLista"/>
+        <w:numPr>
+          <w:ilvl w:val="0"/>
+          <w:numId w:val="1"/>
+        </w:numPr>
+        <w:spacing w:line="360" w:lineRule="auto"/>
+        <w:rPr>
+          <w:rFonts w:ascii="Arial" w:hAnsi="Arial" w:cs="Arial"/>
+          <w:sz w:val="24"/>
+          <w:szCs w:val="24"/>
+        </w:rPr>
+      </w:pPr>
+      <w:r>
+        <w:rPr>
+          <w:rFonts w:ascii="Arial" w:hAnsi="Arial" w:cs="Arial"/>
+          <w:sz w:val="24"/>
+          <w:szCs w:val="24"/>
+        </w:rPr>
+        <w:t>Funcionário: (</w:t>
+      </w:r>
+      <w:r>
+        <w:rPr>
+          <w:rFonts w:ascii="Arial" w:hAnsi="Arial" w:cs="Arial"/>
           <w:b/>
           <w:bCs/>
+          <w:sz w:val="24"/>
+          <w:szCs w:val="24"/>
         </w:rPr>
         <w:t>Código</w:t>
       </w:r>
       <w:r>
-        <w:rPr/>
-        <w:t>, velocidade, valor, equipamento)</w:t>
+        <w:rPr>
+          <w:rFonts w:ascii="Arial" w:hAnsi="Arial" w:cs="Arial"/>
+          <w:sz w:val="24"/>
+          <w:szCs w:val="24"/>
+        </w:rPr>
+        <w:t xml:space="preserve">, </w:t>
+      </w:r>
+      <w:r>
+        <w:rPr>
+          <w:rFonts w:ascii="Arial" w:hAnsi="Arial" w:cs="Arial"/>
+          <w:sz w:val="24"/>
+          <w:szCs w:val="24"/>
+        </w:rPr>
+        <w:t>cargo)</w:t>
       </w:r>
     </w:p>
     <w:p>
       <w:pPr>
-        <w:pStyle w:val="Normal"/>
-        <w:rPr/>
-      </w:pPr>
-      <w:r>
-        <w:rPr/>
-        <w:t>Fatura: (</w:t>
-      </w:r>
-      <w:r>
-        <w:rPr>
+        <w:pStyle w:val="PargrafodaLista"/>
+        <w:numPr>
+          <w:ilvl w:val="0"/>
+          <w:numId w:val="1"/>
+        </w:numPr>
+        <w:spacing w:line="360" w:lineRule="auto"/>
+        <w:rPr>
+          <w:rFonts w:ascii="Arial" w:hAnsi="Arial" w:cs="Arial"/>
+          <w:sz w:val="24"/>
+          <w:szCs w:val="24"/>
+        </w:rPr>
+      </w:pPr>
+      <w:r>
+        <w:rPr>
+          <w:rFonts w:ascii="Arial" w:hAnsi="Arial" w:cs="Arial"/>
+          <w:sz w:val="24"/>
+          <w:szCs w:val="24"/>
+        </w:rPr>
+        <w:t>Endereço: (</w:t>
+      </w:r>
+      <w:r>
+        <w:rPr>
+          <w:rFonts w:ascii="Arial" w:hAnsi="Arial" w:cs="Arial"/>
           <w:b/>
           <w:bCs/>
+          <w:sz w:val="24"/>
+          <w:szCs w:val="24"/>
         </w:rPr>
         <w:t>Código</w:t>
       </w:r>
       <w:r>
-        <w:rPr/>
-        <w:t>, valor, data de vencimento, mês referente)</w:t>
+        <w:rPr>
+          <w:rFonts w:ascii="Arial" w:hAnsi="Arial" w:cs="Arial"/>
+          <w:sz w:val="24"/>
+          <w:szCs w:val="24"/>
+        </w:rPr>
+        <w:t>, UF, CEP, Bairro, rua, número, complemento)</w:t>
       </w:r>
     </w:p>
     <w:p>
       <w:pPr>
-        <w:pStyle w:val="Normal"/>
-        <w:rPr/>
-      </w:pPr>
-      <w:r>
-        <w:rPr/>
-        <w:t>Funcionário: (</w:t>
-      </w:r>
-      <w:r>
-        <w:rPr>
+        <w:spacing w:line="360" w:lineRule="auto"/>
+        <w:rPr>
+          <w:rFonts w:ascii="Arial" w:hAnsi="Arial" w:cs="Arial"/>
+          <w:sz w:val="24"/>
+          <w:szCs w:val="24"/>
+        </w:rPr>
+      </w:pPr>
+    </w:p>
+    <w:p>
+      <w:pPr>
+        <w:pStyle w:val="PargrafodaLista"/>
+        <w:numPr>
+          <w:ilvl w:val="0"/>
+          <w:numId w:val="1"/>
+        </w:numPr>
+        <w:spacing w:line="360" w:lineRule="auto"/>
+        <w:rPr>
+          <w:rFonts w:ascii="Arial" w:hAnsi="Arial" w:cs="Arial"/>
+          <w:sz w:val="24"/>
+          <w:szCs w:val="24"/>
+        </w:rPr>
+      </w:pPr>
+      <w:r>
+        <w:rPr>
+          <w:rFonts w:ascii="Arial" w:hAnsi="Arial" w:cs="Arial"/>
+          <w:sz w:val="24"/>
+          <w:szCs w:val="24"/>
+        </w:rPr>
+        <w:t>Plano: (</w:t>
+      </w:r>
+      <w:r>
+        <w:rPr>
+          <w:rFonts w:ascii="Arial" w:hAnsi="Arial" w:cs="Arial"/>
           <w:b/>
           <w:bCs/>
+          <w:sz w:val="24"/>
+          <w:szCs w:val="24"/>
         </w:rPr>
         <w:t>Código</w:t>
       </w:r>
       <w:r>
-        <w:rPr/>
-        <w:t>, nome, sexo, endereço, telefone, cargo)</w:t>
+        <w:rPr>
+          <w:rFonts w:ascii="Arial" w:hAnsi="Arial" w:cs="Arial"/>
+          <w:sz w:val="24"/>
+          <w:szCs w:val="24"/>
+        </w:rPr>
+        <w:t>, velocidade, valor, equipamento)</w:t>
       </w:r>
     </w:p>
     <w:p>
       <w:pPr>
-        <w:pStyle w:val="Normal"/>
-        <w:rPr/>
-      </w:pPr>
-      <w:r>
-        <w:rPr/>
-        <w:t>Atendimento: (</w:t>
-      </w:r>
-      <w:r>
-        <w:rPr>
+        <w:pStyle w:val="PargrafodaLista"/>
+        <w:numPr>
+          <w:ilvl w:val="0"/>
+          <w:numId w:val="1"/>
+        </w:numPr>
+        <w:spacing w:line="360" w:lineRule="auto"/>
+        <w:rPr>
+          <w:rFonts w:ascii="Arial" w:hAnsi="Arial" w:cs="Arial"/>
+          <w:sz w:val="24"/>
+          <w:szCs w:val="24"/>
+        </w:rPr>
+      </w:pPr>
+      <w:r>
+        <w:rPr>
+          <w:rFonts w:ascii="Arial" w:hAnsi="Arial" w:cs="Arial"/>
+          <w:sz w:val="24"/>
+          <w:szCs w:val="24"/>
+        </w:rPr>
+        <w:t>Equipamento: (</w:t>
+      </w:r>
+      <w:r>
+        <w:rPr>
+          <w:rFonts w:ascii="Arial" w:hAnsi="Arial" w:cs="Arial"/>
           <w:b/>
           <w:bCs/>
+          <w:sz w:val="24"/>
+          <w:szCs w:val="24"/>
         </w:rPr>
         <w:t>Código</w:t>
       </w:r>
       <w:r>
-        <w:rPr/>
-        <w:t>, contrato, funcionário, data, observação)</w:t>
+        <w:rPr>
+          <w:rFonts w:ascii="Arial" w:hAnsi="Arial" w:cs="Arial"/>
+          <w:sz w:val="24"/>
+          <w:szCs w:val="24"/>
+        </w:rPr>
+        <w:t>, nome, quantidade, valor de aquisição, data aquisição</w:t>
+      </w:r>
+      <w:r>
+        <w:rPr>
+          <w:rFonts w:ascii="Arial" w:hAnsi="Arial" w:cs="Arial"/>
+          <w:sz w:val="24"/>
+          <w:szCs w:val="24"/>
+        </w:rPr>
+        <w:t>)</w:t>
       </w:r>
     </w:p>
     <w:p>
       <w:pPr>
-        <w:pStyle w:val="Normal"/>
-        <w:rPr/>
-      </w:pPr>
-      <w:r>
-        <w:rPr/>
-        <w:t>Equipamento: (</w:t>
-      </w:r>
-      <w:r>
-        <w:rPr>
+        <w:pStyle w:val="PargrafodaLista"/>
+        <w:numPr>
+          <w:ilvl w:val="0"/>
+          <w:numId w:val="1"/>
+        </w:numPr>
+        <w:spacing w:line="360" w:lineRule="auto"/>
+        <w:rPr>
+          <w:rFonts w:ascii="Arial" w:hAnsi="Arial" w:cs="Arial"/>
+          <w:sz w:val="24"/>
+          <w:szCs w:val="24"/>
+        </w:rPr>
+      </w:pPr>
+      <w:r>
+        <w:rPr>
+          <w:rFonts w:ascii="Arial" w:hAnsi="Arial" w:cs="Arial"/>
+          <w:sz w:val="24"/>
+          <w:szCs w:val="24"/>
+        </w:rPr>
+        <w:t>Contrato:</w:t>
+      </w:r>
+      <w:r>
+        <w:rPr>
+          <w:rFonts w:ascii="Arial" w:hAnsi="Arial" w:cs="Arial"/>
+          <w:sz w:val="24"/>
+          <w:szCs w:val="24"/>
+        </w:rPr>
+        <w:t xml:space="preserve"> </w:t>
+      </w:r>
+      <w:r>
+        <w:rPr>
+          <w:rFonts w:ascii="Arial" w:hAnsi="Arial" w:cs="Arial"/>
+          <w:sz w:val="24"/>
+          <w:szCs w:val="24"/>
+        </w:rPr>
+        <w:t>(</w:t>
+      </w:r>
+      <w:r>
+        <w:rPr>
+          <w:rFonts w:ascii="Arial" w:hAnsi="Arial" w:cs="Arial"/>
           <w:b/>
           <w:bCs/>
+          <w:sz w:val="24"/>
+          <w:szCs w:val="24"/>
         </w:rPr>
         <w:t>Código</w:t>
       </w:r>
       <w:r>
-        <w:rPr/>
-        <w:t>, nome, quantidade, valor de aquisição, data aquisição)</w:t>
+        <w:rPr>
+          <w:rFonts w:ascii="Arial" w:hAnsi="Arial" w:cs="Arial"/>
+          <w:sz w:val="24"/>
+          <w:szCs w:val="24"/>
+        </w:rPr>
+        <w:t>, cliente, plano, data início, data final)</w:t>
       </w:r>
     </w:p>
     <w:p>
       <w:pPr>
-        <w:pStyle w:val="Normal"/>
-        <w:rPr/>
-      </w:pPr>
-      <w:r>
-        <w:rPr/>
-        <w:t>Contrato: (</w:t>
-      </w:r>
-      <w:r>
-        <w:rPr>
+        <w:spacing w:line="360" w:lineRule="auto"/>
+        <w:rPr>
+          <w:rFonts w:ascii="Arial" w:hAnsi="Arial" w:cs="Arial"/>
+          <w:sz w:val="24"/>
+          <w:szCs w:val="24"/>
+        </w:rPr>
+      </w:pPr>
+    </w:p>
+    <w:p>
+      <w:pPr>
+        <w:pStyle w:val="PargrafodaLista"/>
+        <w:numPr>
+          <w:ilvl w:val="0"/>
+          <w:numId w:val="1"/>
+        </w:numPr>
+        <w:spacing w:line="360" w:lineRule="auto"/>
+        <w:rPr>
+          <w:rFonts w:ascii="Arial" w:hAnsi="Arial" w:cs="Arial"/>
+          <w:sz w:val="24"/>
+          <w:szCs w:val="24"/>
+        </w:rPr>
+      </w:pPr>
+      <w:r>
+        <w:rPr>
+          <w:rFonts w:ascii="Arial" w:hAnsi="Arial" w:cs="Arial"/>
+          <w:sz w:val="24"/>
+          <w:szCs w:val="24"/>
+        </w:rPr>
+        <w:t>Fatura: (</w:t>
+      </w:r>
+      <w:r>
+        <w:rPr>
+          <w:rFonts w:ascii="Arial" w:hAnsi="Arial" w:cs="Arial"/>
           <w:b/>
           <w:bCs/>
+          <w:sz w:val="24"/>
+          <w:szCs w:val="24"/>
         </w:rPr>
         <w:t>Código</w:t>
       </w:r>
       <w:r>
-        <w:rPr/>
-        <w:t>, cliente, plano, data início, data final)</w:t>
+        <w:rPr>
+          <w:rFonts w:ascii="Arial" w:hAnsi="Arial" w:cs="Arial"/>
+          <w:sz w:val="24"/>
+          <w:szCs w:val="24"/>
+        </w:rPr>
+        <w:t xml:space="preserve">, </w:t>
+      </w:r>
+      <w:r>
+        <w:rPr>
+          <w:rFonts w:ascii="Arial" w:hAnsi="Arial" w:cs="Arial"/>
+          <w:sz w:val="24"/>
+          <w:szCs w:val="24"/>
+        </w:rPr>
+        <w:t>contrato</w:t>
+      </w:r>
+      <w:r>
+        <w:rPr>
+          <w:rFonts w:ascii="Arial" w:hAnsi="Arial" w:cs="Arial"/>
+          <w:sz w:val="24"/>
+          <w:szCs w:val="24"/>
+        </w:rPr>
+        <w:t>, data de vencimento, mês referente)</w:t>
       </w:r>
     </w:p>
     <w:p>
       <w:pPr>
-        <w:pStyle w:val="Normal"/>
-        <w:widowControl/>
-        <w:bidi w:val="0"/>
-        <w:spacing w:lineRule="auto" w:line="259" w:before="0" w:after="160"/>
-        <w:jc w:val="left"/>
-        <w:rPr/>
-      </w:pPr>
-      <w:r>
-        <w:rPr/>
-        <w:t>Endereço: (Código, cliente, UF, CEP, Bairro, rua, número, complemento)</w:t>
+        <w:pStyle w:val="PargrafodaLista"/>
+        <w:numPr>
+          <w:ilvl w:val="0"/>
+          <w:numId w:val="1"/>
+        </w:numPr>
+        <w:spacing w:line="360" w:lineRule="auto"/>
+        <w:rPr>
+          <w:rFonts w:ascii="Arial" w:hAnsi="Arial" w:cs="Arial"/>
+          <w:sz w:val="24"/>
+          <w:szCs w:val="24"/>
+        </w:rPr>
+      </w:pPr>
+      <w:r>
+        <w:rPr>
+          <w:rFonts w:ascii="Arial" w:hAnsi="Arial" w:cs="Arial"/>
+          <w:sz w:val="24"/>
+          <w:szCs w:val="24"/>
+        </w:rPr>
+        <w:t>Atendimento: (</w:t>
+      </w:r>
+      <w:r>
+        <w:rPr>
+          <w:rFonts w:ascii="Arial" w:hAnsi="Arial" w:cs="Arial"/>
+          <w:b/>
+          <w:bCs/>
+          <w:sz w:val="24"/>
+          <w:szCs w:val="24"/>
+        </w:rPr>
+        <w:t>Código</w:t>
+      </w:r>
+      <w:r>
+        <w:rPr>
+          <w:rFonts w:ascii="Arial" w:hAnsi="Arial" w:cs="Arial"/>
+          <w:sz w:val="24"/>
+          <w:szCs w:val="24"/>
+        </w:rPr>
+        <w:t>, contrato, funcionário, data, observação)</w:t>
       </w:r>
     </w:p>
     <w:sectPr>
-      <w:type w:val="nextPage"/>
       <w:pgSz w:w="12240" w:h="15840"/>
-      <w:pgMar w:left="1701" w:right="1701" w:header="0" w:top="1417" w:footer="0" w:bottom="1417" w:gutter="0"/>
-      <w:pgNumType w:fmt="decimal"/>
-      <w:formProt w:val="false"/>
-      <w:textDirection w:val="lrTb"/>
-      <w:docGrid w:type="default" w:linePitch="360" w:charSpace="4096"/>
+      <w:pgMar w:top="1417" w:right="1701" w:bottom="1417" w:left="1701" w:header="0" w:footer="0" w:gutter="0"/>
+      <w:cols w:space="720"/>
+      <w:formProt w:val="0"/>
+      <w:docGrid w:linePitch="360" w:charSpace="4096"/>
     </w:sectPr>
   </w:body>
 </w:document>
 </file>
 
+<file path=word/numbering.xml><?xml version="1.0" encoding="utf-8"?>
+<w:numbering xmlns:wpc="http://schemas.microsoft.com/office/word/2010/wordprocessingCanvas" xmlns:cx="http://schemas.microsoft.com/office/drawing/2014/chartex" xmlns:cx1="http://schemas.microsoft.com/office/drawing/2015/9/8/chartex" xmlns:cx2="http://schemas.microsoft.com/office/drawing/2015/10/21/chartex" xmlns:cx3="http://schemas.microsoft.com/office/drawing/2016/5/9/chartex" xmlns:cx4="http://schemas.microsoft.com/office/drawing/2016/5/10/chartex" xmlns:cx5="http://schemas.microsoft.com/office/drawing/2016/5/11/chartex" xmlns:cx6="http://schemas.microsoft.com/office/drawing/2016/5/12/chartex" xmlns:cx7="http://schemas.microsoft.com/office/drawing/2016/5/13/chartex" xmlns:cx8="http://schemas.microsoft.com/office/drawing/2016/5/14/chartex" xmlns:mc="http://schemas.openxmlformats.org/markup-compatibility/2006" xmlns:aink="http://schemas.microsoft.com/office/drawing/2016/ink" xmlns:am3d="http://schemas.microsoft.com/office/drawing/2017/model3d" xmlns:o="urn:schemas-microsoft-com:office:office" xmlns:oel="http://schemas.microsoft.com/office/2019/extlst" xmlns:r="http://schemas.openxmlformats.org/officeDocument/2006/relationships" xmlns:m="http://schemas.openxmlformats.org/officeDocument/2006/math" xmlns:v="urn:schemas-microsoft-com:vml" xmlns:wp14="http://schemas.microsoft.com/office/word/2010/wordprocessingDrawing" xmlns:wp="http://schemas.openxmlformats.org/drawingml/2006/wordprocessingDrawing" xmlns:w10="urn:schemas-microsoft-com:office:word" xmlns:w="http://schemas.openxmlformats.org/wordprocessingml/2006/main" xmlns:w14="http://schemas.microsoft.com/office/word/2010/wordml" xmlns:w15="http://schemas.microsoft.com/office/word/2012/wordml" xmlns:w16cex="http://schemas.microsoft.com/office/word/2018/wordml/cex" xmlns:w16cid="http://schemas.microsoft.com/office/word/2016/wordml/cid" xmlns:w16="http://schemas.microsoft.com/office/word/2018/wordml" xmlns:w16sdtdh="http://schemas.microsoft.com/office/word/2020/wordml/sdtdatahash" xmlns:w16se="http://schemas.microsoft.com/office/word/2015/wordml/symex" xmlns:wpg="http://schemas.microsoft.com/office/word/2010/wordprocessingGroup" xmlns:wpi="http://schemas.microsoft.com/office/word/2010/wordprocessingInk" xmlns:wne="http://schemas.microsoft.com/office/word/2006/wordml" xmlns:wps="http://schemas.microsoft.com/office/word/2010/wordprocessingShape" mc:Ignorable="w14 w15 w16se w16cid w16 w16cex w16sdtdh wp14">
+  <w:abstractNum w:abstractNumId="0" w15:restartNumberingAfterBreak="0">
+    <w:nsid w:val="636E3B56"/>
+    <w:multiLevelType w:val="hybridMultilevel"/>
+    <w:tmpl w:val="0BFC1790"/>
+    <w:lvl w:ilvl="0" w:tplc="04160001">
+      <w:start w:val="1"/>
+      <w:numFmt w:val="bullet"/>
+      <w:lvlText w:val=""/>
+      <w:lvlJc w:val="left"/>
+      <w:pPr>
+        <w:ind w:left="720" w:hanging="360"/>
+      </w:pPr>
+      <w:rPr>
+        <w:rFonts w:ascii="Symbol" w:hAnsi="Symbol" w:hint="default"/>
+      </w:rPr>
+    </w:lvl>
+    <w:lvl w:ilvl="1" w:tplc="04160003" w:tentative="1">
+      <w:start w:val="1"/>
+      <w:numFmt w:val="bullet"/>
+      <w:lvlText w:val="o"/>
+      <w:lvlJc w:val="left"/>
+      <w:pPr>
+        <w:ind w:left="1440" w:hanging="360"/>
+      </w:pPr>
+      <w:rPr>
+        <w:rFonts w:ascii="Courier New" w:hAnsi="Courier New" w:cs="Courier New" w:hint="default"/>
+      </w:rPr>
+    </w:lvl>
+    <w:lvl w:ilvl="2" w:tplc="04160005" w:tentative="1">
+      <w:start w:val="1"/>
+      <w:numFmt w:val="bullet"/>
+      <w:lvlText w:val=""/>
+      <w:lvlJc w:val="left"/>
+      <w:pPr>
+        <w:ind w:left="2160" w:hanging="360"/>
+      </w:pPr>
+      <w:rPr>
+        <w:rFonts w:ascii="Wingdings" w:hAnsi="Wingdings" w:hint="default"/>
+      </w:rPr>
+    </w:lvl>
+    <w:lvl w:ilvl="3" w:tplc="04160001" w:tentative="1">
+      <w:start w:val="1"/>
+      <w:numFmt w:val="bullet"/>
+      <w:lvlText w:val=""/>
+      <w:lvlJc w:val="left"/>
+      <w:pPr>
+        <w:ind w:left="2880" w:hanging="360"/>
+      </w:pPr>
+      <w:rPr>
+        <w:rFonts w:ascii="Symbol" w:hAnsi="Symbol" w:hint="default"/>
+      </w:rPr>
+    </w:lvl>
+    <w:lvl w:ilvl="4" w:tplc="04160003" w:tentative="1">
+      <w:start w:val="1"/>
+      <w:numFmt w:val="bullet"/>
+      <w:lvlText w:val="o"/>
+      <w:lvlJc w:val="left"/>
+      <w:pPr>
+        <w:ind w:left="3600" w:hanging="360"/>
+      </w:pPr>
+      <w:rPr>
+        <w:rFonts w:ascii="Courier New" w:hAnsi="Courier New" w:cs="Courier New" w:hint="default"/>
+      </w:rPr>
+    </w:lvl>
+    <w:lvl w:ilvl="5" w:tplc="04160005" w:tentative="1">
+      <w:start w:val="1"/>
+      <w:numFmt w:val="bullet"/>
+      <w:lvlText w:val=""/>
+      <w:lvlJc w:val="left"/>
+      <w:pPr>
+        <w:ind w:left="4320" w:hanging="360"/>
+      </w:pPr>
+      <w:rPr>
+        <w:rFonts w:ascii="Wingdings" w:hAnsi="Wingdings" w:hint="default"/>
+      </w:rPr>
+    </w:lvl>
+    <w:lvl w:ilvl="6" w:tplc="04160001" w:tentative="1">
+      <w:start w:val="1"/>
+      <w:numFmt w:val="bullet"/>
+      <w:lvlText w:val=""/>
+      <w:lvlJc w:val="left"/>
+      <w:pPr>
+        <w:ind w:left="5040" w:hanging="360"/>
+      </w:pPr>
+      <w:rPr>
+        <w:rFonts w:ascii="Symbol" w:hAnsi="Symbol" w:hint="default"/>
+      </w:rPr>
+    </w:lvl>
+    <w:lvl w:ilvl="7" w:tplc="04160003" w:tentative="1">
+      <w:start w:val="1"/>
+      <w:numFmt w:val="bullet"/>
+      <w:lvlText w:val="o"/>
+      <w:lvlJc w:val="left"/>
+      <w:pPr>
+        <w:ind w:left="5760" w:hanging="360"/>
+      </w:pPr>
+      <w:rPr>
+        <w:rFonts w:ascii="Courier New" w:hAnsi="Courier New" w:cs="Courier New" w:hint="default"/>
+      </w:rPr>
+    </w:lvl>
+    <w:lvl w:ilvl="8" w:tplc="04160005" w:tentative="1">
+      <w:start w:val="1"/>
+      <w:numFmt w:val="bullet"/>
+      <w:lvlText w:val=""/>
+      <w:lvlJc w:val="left"/>
+      <w:pPr>
+        <w:ind w:left="6480" w:hanging="360"/>
+      </w:pPr>
+      <w:rPr>
+        <w:rFonts w:ascii="Wingdings" w:hAnsi="Wingdings" w:hint="default"/>
+      </w:rPr>
+    </w:lvl>
+  </w:abstractNum>
+  <w:num w:numId="1" w16cid:durableId="2037270288">
+    <w:abstractNumId w:val="0"/>
+  </w:num>
+</w:numbering>
+</file>
+
 <file path=word/styles.xml><?xml version="1.0" encoding="utf-8"?>
-<w:styles xmlns:w="http://schemas.openxmlformats.org/wordprocessingml/2006/main" xmlns:w14="http://schemas.microsoft.com/office/word/2010/wordml" xmlns:mc="http://schemas.openxmlformats.org/markup-compatibility/2006" mc:Ignorable="w14">
+<w:styles xmlns:mc="http://schemas.openxmlformats.org/markup-compatibility/2006" xmlns:r="http://schemas.openxmlformats.org/officeDocument/2006/relationships" xmlns:w="http://schemas.openxmlformats.org/wordprocessingml/2006/main" xmlns:w14="http://schemas.microsoft.com/office/word/2010/wordml" xmlns:w15="http://schemas.microsoft.com/office/word/2012/wordml" xmlns:w16cex="http://schemas.microsoft.com/office/word/2018/wordml/cex" xmlns:w16cid="http://schemas.microsoft.com/office/word/2016/wordml/cid" xmlns:w16="http://schemas.microsoft.com/office/word/2018/wordml" xmlns:w16sdtdh="http://schemas.microsoft.com/office/word/2020/wordml/sdtdatahash" xmlns:w16se="http://schemas.microsoft.com/office/word/2015/wordml/symex" mc:Ignorable="w14 w15 w16se w16cid w16 w16cex w16sdtdh">
   <w:docDefaults>
     <w:rPrDefault>
       <w:rPr>
-        <w:rFonts w:ascii="Calibri" w:hAnsi="Calibri" w:eastAsia="Calibri" w:cs="" w:asciiTheme="minorHAnsi" w:cstheme="minorBidi" w:eastAsiaTheme="minorHAnsi" w:hAnsiTheme="minorHAnsi"/>
+        <w:rFonts w:asciiTheme="minorHAnsi" w:eastAsiaTheme="minorHAnsi" w:hAnsiTheme="minorHAnsi" w:cstheme="minorBidi"/>
         <w:sz w:val="22"/>
         <w:szCs w:val="22"/>
         <w:lang w:val="pt-BR" w:eastAsia="en-US" w:bidi="ar-SA"/>
@@ -206,21 +620,21 @@
     </w:rPrDefault>
     <w:pPrDefault>
       <w:pPr>
-        <w:suppressAutoHyphens w:val="true"/>
+        <w:suppressAutoHyphens/>
       </w:pPr>
     </w:pPrDefault>
   </w:docDefaults>
   <w:latentStyles w:defLockedState="0" w:defUIPriority="99" w:defSemiHidden="0" w:defUnhideWhenUsed="0" w:defQFormat="0" w:count="376">
     <w:lsdException w:name="Normal" w:uiPriority="0" w:qFormat="1"/>
     <w:lsdException w:name="heading 1" w:uiPriority="9" w:qFormat="1"/>
-    <w:lsdException w:name="heading 2" w:uiPriority="9" w:semiHidden="1" w:unhideWhenUsed="1" w:qFormat="1"/>
-    <w:lsdException w:name="heading 3" w:uiPriority="9" w:semiHidden="1" w:unhideWhenUsed="1" w:qFormat="1"/>
-    <w:lsdException w:name="heading 4" w:uiPriority="9" w:semiHidden="1" w:unhideWhenUsed="1" w:qFormat="1"/>
-    <w:lsdException w:name="heading 5" w:uiPriority="9" w:semiHidden="1" w:unhideWhenUsed="1" w:qFormat="1"/>
-    <w:lsdException w:name="heading 6" w:uiPriority="9" w:semiHidden="1" w:unhideWhenUsed="1" w:qFormat="1"/>
-    <w:lsdException w:name="heading 7" w:uiPriority="9" w:semiHidden="1" w:unhideWhenUsed="1" w:qFormat="1"/>
-    <w:lsdException w:name="heading 8" w:uiPriority="9" w:semiHidden="1" w:unhideWhenUsed="1" w:qFormat="1"/>
-    <w:lsdException w:name="heading 9" w:uiPriority="9" w:semiHidden="1" w:unhideWhenUsed="1" w:qFormat="1"/>
+    <w:lsdException w:name="heading 2" w:semiHidden="1" w:uiPriority="9" w:unhideWhenUsed="1" w:qFormat="1"/>
+    <w:lsdException w:name="heading 3" w:semiHidden="1" w:uiPriority="9" w:unhideWhenUsed="1" w:qFormat="1"/>
+    <w:lsdException w:name="heading 4" w:semiHidden="1" w:uiPriority="9" w:unhideWhenUsed="1" w:qFormat="1"/>
+    <w:lsdException w:name="heading 5" w:semiHidden="1" w:uiPriority="9" w:unhideWhenUsed="1" w:qFormat="1"/>
+    <w:lsdException w:name="heading 6" w:semiHidden="1" w:uiPriority="9" w:unhideWhenUsed="1" w:qFormat="1"/>
+    <w:lsdException w:name="heading 7" w:semiHidden="1" w:uiPriority="9" w:unhideWhenUsed="1" w:qFormat="1"/>
+    <w:lsdException w:name="heading 8" w:semiHidden="1" w:uiPriority="9" w:unhideWhenUsed="1" w:qFormat="1"/>
+    <w:lsdException w:name="heading 9" w:semiHidden="1" w:uiPriority="9" w:unhideWhenUsed="1" w:qFormat="1"/>
     <w:lsdException w:name="index 1" w:semiHidden="1" w:unhideWhenUsed="1"/>
     <w:lsdException w:name="index 2" w:semiHidden="1" w:unhideWhenUsed="1"/>
     <w:lsdException w:name="index 3" w:semiHidden="1" w:unhideWhenUsed="1"/>
@@ -230,22 +644,22 @@
     <w:lsdException w:name="index 7" w:semiHidden="1" w:unhideWhenUsed="1"/>
     <w:lsdException w:name="index 8" w:semiHidden="1" w:unhideWhenUsed="1"/>
     <w:lsdException w:name="index 9" w:semiHidden="1" w:unhideWhenUsed="1"/>
-    <w:lsdException w:name="toc 1" w:uiPriority="39" w:semiHidden="1" w:unhideWhenUsed="1"/>
-    <w:lsdException w:name="toc 2" w:uiPriority="39" w:semiHidden="1" w:unhideWhenUsed="1"/>
-    <w:lsdException w:name="toc 3" w:uiPriority="39" w:semiHidden="1" w:unhideWhenUsed="1"/>
-    <w:lsdException w:name="toc 4" w:uiPriority="39" w:semiHidden="1" w:unhideWhenUsed="1"/>
-    <w:lsdException w:name="toc 5" w:uiPriority="39" w:semiHidden="1" w:unhideWhenUsed="1"/>
-    <w:lsdException w:name="toc 6" w:uiPriority="39" w:semiHidden="1" w:unhideWhenUsed="1"/>
-    <w:lsdException w:name="toc 7" w:uiPriority="39" w:semiHidden="1" w:unhideWhenUsed="1"/>
-    <w:lsdException w:name="toc 8" w:uiPriority="39" w:semiHidden="1" w:unhideWhenUsed="1"/>
-    <w:lsdException w:name="toc 9" w:uiPriority="39" w:semiHidden="1" w:unhideWhenUsed="1"/>
+    <w:lsdException w:name="toc 1" w:semiHidden="1" w:uiPriority="39" w:unhideWhenUsed="1"/>
+    <w:lsdException w:name="toc 2" w:semiHidden="1" w:uiPriority="39" w:unhideWhenUsed="1"/>
+    <w:lsdException w:name="toc 3" w:semiHidden="1" w:uiPriority="39" w:unhideWhenUsed="1"/>
+    <w:lsdException w:name="toc 4" w:semiHidden="1" w:uiPriority="39" w:unhideWhenUsed="1"/>
+    <w:lsdException w:name="toc 5" w:semiHidden="1" w:uiPriority="39" w:unhideWhenUsed="1"/>
+    <w:lsdException w:name="toc 6" w:semiHidden="1" w:uiPriority="39" w:unhideWhenUsed="1"/>
+    <w:lsdException w:name="toc 7" w:semiHidden="1" w:uiPriority="39" w:unhideWhenUsed="1"/>
+    <w:lsdException w:name="toc 8" w:semiHidden="1" w:uiPriority="39" w:unhideWhenUsed="1"/>
+    <w:lsdException w:name="toc 9" w:semiHidden="1" w:uiPriority="39" w:unhideWhenUsed="1"/>
     <w:lsdException w:name="Normal Indent" w:semiHidden="1" w:unhideWhenUsed="1"/>
     <w:lsdException w:name="footnote text" w:semiHidden="1" w:unhideWhenUsed="1"/>
     <w:lsdException w:name="annotation text" w:semiHidden="1" w:unhideWhenUsed="1"/>
     <w:lsdException w:name="header" w:semiHidden="1" w:unhideWhenUsed="1"/>
     <w:lsdException w:name="footer" w:semiHidden="1" w:unhideWhenUsed="1"/>
     <w:lsdException w:name="index heading" w:semiHidden="1" w:unhideWhenUsed="1"/>
-    <w:lsdException w:name="caption" w:uiPriority="35" w:semiHidden="1" w:unhideWhenUsed="1" w:qFormat="1"/>
+    <w:lsdException w:name="caption" w:semiHidden="1" w:uiPriority="35" w:unhideWhenUsed="1" w:qFormat="1"/>
     <w:lsdException w:name="table of figures" w:semiHidden="1" w:unhideWhenUsed="1"/>
     <w:lsdException w:name="envelope address" w:semiHidden="1" w:unhideWhenUsed="1"/>
     <w:lsdException w:name="envelope return" w:semiHidden="1" w:unhideWhenUsed="1"/>
@@ -276,7 +690,7 @@
     <w:lsdException w:name="Title" w:uiPriority="10" w:qFormat="1"/>
     <w:lsdException w:name="Closing" w:semiHidden="1" w:unhideWhenUsed="1"/>
     <w:lsdException w:name="Signature" w:semiHidden="1" w:unhideWhenUsed="1"/>
-    <w:lsdException w:name="Default Paragraph Font" w:uiPriority="1" w:semiHidden="1" w:unhideWhenUsed="1"/>
+    <w:lsdException w:name="Default Paragraph Font" w:semiHidden="1" w:uiPriority="1" w:unhideWhenUsed="1"/>
     <w:lsdException w:name="Body Text" w:semiHidden="1" w:unhideWhenUsed="1"/>
     <w:lsdException w:name="Body Text Indent" w:semiHidden="1" w:unhideWhenUsed="1"/>
     <w:lsdException w:name="List Continue" w:semiHidden="1" w:unhideWhenUsed="1"/>
@@ -476,8 +890,8 @@
     <w:lsdException w:name="Subtle Reference" w:uiPriority="31" w:qFormat="1"/>
     <w:lsdException w:name="Intense Reference" w:uiPriority="32" w:qFormat="1"/>
     <w:lsdException w:name="Book Title" w:uiPriority="33" w:qFormat="1"/>
-    <w:lsdException w:name="Bibliography" w:uiPriority="37" w:semiHidden="1" w:unhideWhenUsed="1"/>
-    <w:lsdException w:name="TOC Heading" w:uiPriority="39" w:semiHidden="1" w:unhideWhenUsed="1" w:qFormat="1"/>
+    <w:lsdException w:name="Bibliography" w:semiHidden="1" w:uiPriority="37" w:unhideWhenUsed="1"/>
+    <w:lsdException w:name="TOC Heading" w:semiHidden="1" w:uiPriority="39" w:unhideWhenUsed="1" w:qFormat="1"/>
     <w:lsdException w:name="Plain Table 1" w:uiPriority="41"/>
     <w:lsdException w:name="Plain Table 2" w:uiPriority="42"/>
     <w:lsdException w:name="Plain Table 3" w:uiPriority="43"/>
@@ -588,65 +1002,71 @@
     <w:lsdException w:name="Unresolved Mention" w:semiHidden="1" w:unhideWhenUsed="1"/>
     <w:lsdException w:name="Smart Link" w:semiHidden="1" w:unhideWhenUsed="1"/>
   </w:latentStyles>
-  <w:style w:type="paragraph" w:styleId="Normal" w:default="1">
+  <w:style w:type="paragraph" w:default="1" w:styleId="Normal">
     <w:name w:val="Normal"/>
     <w:qFormat/>
     <w:pPr>
-      <w:widowControl/>
-      <w:bidi w:val="0"/>
-      <w:spacing w:lineRule="auto" w:line="259" w:before="0" w:after="160"/>
-      <w:jc w:val="left"/>
+      <w:spacing w:after="160" w:line="259" w:lineRule="auto"/>
     </w:pPr>
-    <w:rPr>
-      <w:rFonts w:ascii="Calibri" w:hAnsi="Calibri" w:eastAsia="Calibri" w:cs="" w:asciiTheme="minorHAnsi" w:cstheme="minorBidi" w:eastAsiaTheme="minorHAnsi" w:hAnsiTheme="minorHAnsi"/>
-      <w:color w:val="auto"/>
-      <w:kern w:val="0"/>
-      <w:sz w:val="22"/>
-      <w:szCs w:val="22"/>
-      <w:lang w:val="pt-BR" w:eastAsia="en-US" w:bidi="ar-SA"/>
-    </w:rPr>
   </w:style>
-  <w:style w:type="character" w:styleId="DefaultParagraphFont" w:default="1">
+  <w:style w:type="character" w:default="1" w:styleId="Fontepargpadro">
     <w:name w:val="Default Paragraph Font"/>
     <w:uiPriority w:val="1"/>
     <w:semiHidden/>
     <w:unhideWhenUsed/>
-    <w:qFormat/>
-    <w:rPr/>
+  </w:style>
+  <w:style w:type="table" w:default="1" w:styleId="Tabelanormal">
+    <w:name w:val="Normal Table"/>
+    <w:uiPriority w:val="99"/>
+    <w:semiHidden/>
+    <w:unhideWhenUsed/>
+    <w:tblPr>
+      <w:tblInd w:w="0" w:type="dxa"/>
+      <w:tblCellMar>
+        <w:top w:w="0" w:type="dxa"/>
+        <w:left w:w="108" w:type="dxa"/>
+        <w:bottom w:w="0" w:type="dxa"/>
+        <w:right w:w="108" w:type="dxa"/>
+      </w:tblCellMar>
+    </w:tblPr>
+  </w:style>
+  <w:style w:type="numbering" w:default="1" w:styleId="Semlista">
+    <w:name w:val="No List"/>
+    <w:uiPriority w:val="99"/>
+    <w:semiHidden/>
+    <w:unhideWhenUsed/>
   </w:style>
   <w:style w:type="paragraph" w:styleId="Ttulo">
-    <w:name w:val="Título"/>
+    <w:name w:val="Title"/>
     <w:basedOn w:val="Normal"/>
-    <w:next w:val="Corpodotexto"/>
+    <w:next w:val="Corpodetexto"/>
     <w:qFormat/>
     <w:pPr>
-      <w:keepNext w:val="true"/>
+      <w:keepNext/>
       <w:spacing w:before="240" w:after="120"/>
     </w:pPr>
     <w:rPr>
-      <w:rFonts w:ascii="Liberation Sans" w:hAnsi="Liberation Sans" w:eastAsia="Microsoft YaHei" w:cs="Lucida Sans"/>
+      <w:rFonts w:ascii="Liberation Sans" w:eastAsia="Microsoft YaHei" w:hAnsi="Liberation Sans" w:cs="Lucida Sans"/>
       <w:sz w:val="28"/>
       <w:szCs w:val="28"/>
     </w:rPr>
   </w:style>
-  <w:style w:type="paragraph" w:styleId="Corpodotexto">
+  <w:style w:type="paragraph" w:styleId="Corpodetexto">
     <w:name w:val="Body Text"/>
     <w:basedOn w:val="Normal"/>
     <w:pPr>
-      <w:spacing w:lineRule="auto" w:line="276" w:before="0" w:after="140"/>
+      <w:spacing w:after="140" w:line="276" w:lineRule="auto"/>
     </w:pPr>
-    <w:rPr/>
   </w:style>
   <w:style w:type="paragraph" w:styleId="Lista">
     <w:name w:val="List"/>
-    <w:basedOn w:val="Corpodotexto"/>
-    <w:pPr/>
+    <w:basedOn w:val="Corpodetexto"/>
     <w:rPr>
       <w:rFonts w:cs="Lucida Sans"/>
     </w:rPr>
   </w:style>
   <w:style w:type="paragraph" w:styleId="Legenda">
-    <w:name w:val="Caption"/>
+    <w:name w:val="caption"/>
     <w:basedOn w:val="Normal"/>
     <w:qFormat/>
     <w:pPr>
@@ -661,7 +1081,7 @@
       <w:szCs w:val="24"/>
     </w:rPr>
   </w:style>
-  <w:style w:type="paragraph" w:styleId="Ndice">
+  <w:style w:type="paragraph" w:customStyle="1" w:styleId="ndice">
     <w:name w:val="Índice"/>
     <w:basedOn w:val="Normal"/>
     <w:qFormat/>
@@ -672,26 +1092,16 @@
       <w:rFonts w:cs="Lucida Sans"/>
     </w:rPr>
   </w:style>
-  <w:style w:type="numbering" w:styleId="NoList" w:default="1">
-    <w:name w:val="No List"/>
-    <w:uiPriority w:val="99"/>
-    <w:semiHidden/>
-    <w:unhideWhenUsed/>
+  <w:style w:type="paragraph" w:styleId="PargrafodaLista">
+    <w:name w:val="List Paragraph"/>
+    <w:basedOn w:val="Normal"/>
+    <w:uiPriority w:val="34"/>
     <w:qFormat/>
-  </w:style>
-  <w:style w:type="table" w:default="1" w:styleId="Tabelanormal">
-    <w:name w:val="Normal Table"/>
-    <w:uiPriority w:val="99"/>
-    <w:semiHidden/>
-    <w:unhideWhenUsed/>
-    <w:tblPr>
-      <w:tblCellMar>
-        <w:top w:w="0" w:type="dxa"/>
-        <w:left w:w="108" w:type="dxa"/>
-        <w:bottom w:w="0" w:type="dxa"/>
-        <w:right w:w="108" w:type="dxa"/>
-      </w:tblCellMar>
-    </w:tblPr>
+    <w:rsid w:val="003F6633"/>
+    <w:pPr>
+      <w:ind w:left="720"/>
+      <w:contextualSpacing/>
+    </w:pPr>
   </w:style>
 </w:styles>
 </file>

</xml_diff>